<commit_message>
General update + Added today's meeting report
</commit_message>
<xml_diff>
--- a/Reunión 4-11.docx
+++ b/Reunión 4-11.docx
@@ -5,28 +5,39 @@
     <w:p>
       <w:pPr>
         <w:ind w:firstLine="708"/>
-      </w:pPr>
-      <w:r>
-        <w:t xml:space="preserve">El 4/11/2019 nos reunimos a las 12:00 (excepto Santi y para poner en común los avances del plan de </w:t>
-      </w:r>
-      <w:proofErr w:type="gramStart"/>
-      <w:r>
-        <w:t>proyecto</w:t>
-      </w:r>
-      <w:proofErr w:type="gramEnd"/>
+        <w:jc w:val="both"/>
+      </w:pPr>
+      <w:r>
+        <w:t>El 4/11/2019 nos reunimos a las 12:00 (excepto Santi</w:t>
+      </w:r>
+      <w:r>
+        <w:t>)</w:t>
+      </w:r>
+      <w:r>
+        <w:t xml:space="preserve"> para poner en común los avances del plan de proyecto</w:t>
+      </w:r>
+      <w:r>
+        <w:t>,</w:t>
+      </w:r>
       <w:r>
         <w:t xml:space="preserve"> así como discutir algunos aspectos que los encargados de cada parte creyeron convenientes.</w:t>
       </w:r>
     </w:p>
     <w:p>
+      <w:pPr>
+        <w:jc w:val="both"/>
+      </w:pPr>
       <w:r>
         <w:tab/>
         <w:t>Apartados del plan de proyecto discutidos:</w:t>
       </w:r>
+      <w:bookmarkStart w:id="0" w:name="_GoBack"/>
+      <w:bookmarkEnd w:id="0"/>
     </w:p>
     <w:p>
       <w:pPr>
         <w:ind w:firstLine="708"/>
+        <w:jc w:val="both"/>
       </w:pPr>
       <w:r>
         <w:t>El encargado de realizar la introducción (Adrián) quiso discutir los aspectos de rendimiento, y relacionado con ello</w:t>
@@ -50,6 +61,7 @@
     <w:p>
       <w:pPr>
         <w:ind w:firstLine="708"/>
+        <w:jc w:val="both"/>
       </w:pPr>
       <w:r>
         <w:t>En cuanto al apartado de gestión de riesgos (Juan Carlos y Pablo) se debatió si los riesgos que estaban teniendo en cuenta eran demasiado generales llegando a la conclusión de que eran los propios de nuestro proyecto y no exponían generalidades. También se habló acerca de las técnicas de priorización que iban a utilizar: Tabla SQAS-SEI y medir la gravedad con valores.</w:t>
@@ -58,6 +70,7 @@
     <w:p>
       <w:pPr>
         <w:ind w:firstLine="708"/>
+        <w:jc w:val="both"/>
       </w:pPr>
       <w:r>
         <w:t>El encargado de escribir acerca de la gestión de equipo (Rubén) quiso avisar de que faltaban algunos detalles que aún no se podían plasmar en el plan de proyecto.</w:t>
@@ -66,6 +79,7 @@
     <w:p>
       <w:pPr>
         <w:ind w:firstLine="708"/>
+        <w:jc w:val="both"/>
       </w:pPr>
       <w:r>
         <w:t>Al final de la reunión se acordó lo siguiente:</w:t>
@@ -78,6 +92,7 @@
           <w:ilvl w:val="0"/>
           <w:numId w:val="5"/>
         </w:numPr>
+        <w:jc w:val="both"/>
       </w:pPr>
       <w:r>
         <w:t>Buscar un formato/plantilla para el plan de proyecto y SRS</w:t>
@@ -90,6 +105,7 @@
           <w:ilvl w:val="0"/>
           <w:numId w:val="5"/>
         </w:numPr>
+        <w:jc w:val="both"/>
       </w:pPr>
       <w:r>
         <w:t>Subir versiones de nuestro trabajo</w:t>
@@ -102,6 +118,7 @@
           <w:ilvl w:val="0"/>
           <w:numId w:val="5"/>
         </w:numPr>
+        <w:jc w:val="both"/>
       </w:pPr>
       <w:r>
         <w:t xml:space="preserve">Pedro </w:t>
@@ -115,11 +132,17 @@
       <w:r>
         <w:t>para que podamos ir subiendo nuestras versiones.</w:t>
       </w:r>
-      <w:bookmarkStart w:id="0" w:name="_GoBack"/>
-      <w:bookmarkEnd w:id="0"/>
     </w:p>
-    <w:p/>
-    <w:p/>
+    <w:p>
+      <w:pPr>
+        <w:jc w:val="both"/>
+      </w:pPr>
+    </w:p>
+    <w:p>
+      <w:pPr>
+        <w:jc w:val="both"/>
+      </w:pPr>
+    </w:p>
     <w:sectPr>
       <w:pgSz w:w="11906" w:h="16838"/>
       <w:pgMar w:top="1417" w:right="1701" w:bottom="1417" w:left="1701" w:header="708" w:footer="708" w:gutter="0"/>
@@ -833,6 +856,7 @@
     <w:lsdException w:name="HTML Sample" w:semiHidden="1" w:unhideWhenUsed="1"/>
     <w:lsdException w:name="HTML Typewriter" w:semiHidden="1" w:unhideWhenUsed="1"/>
     <w:lsdException w:name="HTML Variable" w:semiHidden="1" w:unhideWhenUsed="1"/>
+    <w:lsdException w:name="Normal Table" w:semiHidden="1" w:unhideWhenUsed="1"/>
     <w:lsdException w:name="annotation subject" w:semiHidden="1" w:unhideWhenUsed="1"/>
     <w:lsdException w:name="No List" w:semiHidden="1" w:unhideWhenUsed="1"/>
     <w:lsdException w:name="Outline List 1" w:semiHidden="1" w:unhideWhenUsed="1"/>
@@ -879,8 +903,10 @@
     <w:lsdException w:name="Table Subtle 2" w:semiHidden="1" w:unhideWhenUsed="1"/>
     <w:lsdException w:name="Table Web 1" w:semiHidden="1" w:unhideWhenUsed="1"/>
     <w:lsdException w:name="Table Web 2" w:semiHidden="1" w:unhideWhenUsed="1"/>
+    <w:lsdException w:name="Table Web 3" w:semiHidden="1" w:unhideWhenUsed="1"/>
     <w:lsdException w:name="Balloon Text" w:semiHidden="1" w:unhideWhenUsed="1"/>
     <w:lsdException w:name="Table Grid" w:uiPriority="39"/>
+    <w:lsdException w:name="Table Theme" w:semiHidden="1" w:unhideWhenUsed="1"/>
     <w:lsdException w:name="Placeholder Text" w:semiHidden="1"/>
     <w:lsdException w:name="No Spacing" w:uiPriority="1" w:qFormat="1"/>
     <w:lsdException w:name="Light Shading" w:uiPriority="60"/>

</xml_diff>